<commit_message>
* SF-5 (Implement taking screenshots of screen and active window): tray icon, single application instance implemented.
</commit_message>
<xml_diff>
--- a/documents/SRS-SnagFree.docx
+++ b/documents/SRS-SnagFree.docx
@@ -7129,6 +7129,285 @@
     <w:p>
       <w:pPr>
         <w:rPr>
+          <w:b/>
+          <w:i/>
+        </w:rPr>
+      </w:pPr>
+      <w:r>
+        <w:rPr>
+          <w:b/>
+          <w:i/>
+        </w:rPr>
+        <w:t xml:space="preserve">3.2.1 </w:t>
+      </w:r>
+      <w:r>
+        <w:rPr>
+          <w:b/>
+          <w:i/>
+        </w:rPr>
+        <w:t>Data storage</w:t>
+      </w:r>
+    </w:p>
+    <w:p>
+      <w:pPr>
+        <w:rPr>
+          <w:i/>
+        </w:rPr>
+      </w:pPr>
+      <w:r>
+        <w:rPr>
+          <w:i/>
+        </w:rPr>
+        <w:t xml:space="preserve">3.2.1.1 Application should store captured images in BMP format in the folder </w:t>
+      </w:r>
+    </w:p>
+    <w:p>
+      <w:r>
+        <w:t>%userprofile%\Pictures\SnagFree Library</w:t>
+      </w:r>
+    </w:p>
+    <w:p>
+      <w:pPr>
+        <w:rPr>
+          <w:i/>
+        </w:rPr>
+      </w:pPr>
+      <w:r>
+        <w:rPr>
+          <w:i/>
+        </w:rPr>
+        <w:t xml:space="preserve">3.2.1.2 Each </w:t>
+      </w:r>
+      <w:r>
+        <w:rPr>
+          <w:i/>
+        </w:rPr>
+        <w:t>screenshot is to be saved in format YYYY-MM-DD HH-MM-SS</w:t>
+      </w:r>
+      <w:r>
+        <w:rPr>
+          <w:i/>
+        </w:rPr>
+        <w:t>.bmp</w:t>
+      </w:r>
+    </w:p>
+    <w:p>
+      <w:pPr>
+        <w:rPr>
+          <w:b/>
+          <w:i/>
+        </w:rPr>
+      </w:pPr>
+      <w:r>
+        <w:rPr>
+          <w:b/>
+          <w:i/>
+        </w:rPr>
+        <w:t>3.2.2 Keyboard</w:t>
+      </w:r>
+    </w:p>
+    <w:p>
+      <w:pPr>
+        <w:rPr>
+          <w:b/>
+          <w:i/>
+        </w:rPr>
+      </w:pPr>
+      <w:r>
+        <w:rPr>
+          <w:b/>
+          <w:i/>
+        </w:rPr>
+        <w:t xml:space="preserve">3.2.2.1 Shortcuts must be </w:t>
+      </w:r>
+    </w:p>
+    <w:tbl>
+      <w:tblPr>
+        <w:tblStyle w:val="ab"/>
+        <w:tblW w:w="0" w:type="auto"/>
+        <w:tblLook w:val="04A0" w:firstRow="1" w:lastRow="0" w:firstColumn="1" w:lastColumn="0" w:noHBand="0" w:noVBand="1"/>
+      </w:tblPr>
+      <w:tblGrid>
+        <w:gridCol w:w="2943"/>
+        <w:gridCol w:w="6633"/>
+      </w:tblGrid>
+      <w:tr>
+        <w:tc>
+          <w:tcPr>
+            <w:tcW w:w="2943" w:type="dxa"/>
+          </w:tcPr>
+          <w:p>
+            <w:pPr>
+              <w:rPr>
+                <w:b/>
+                <w:i/>
+              </w:rPr>
+            </w:pPr>
+            <w:r>
+              <w:rPr>
+                <w:b/>
+                <w:i/>
+              </w:rPr>
+              <w:t>Compilation Mode</w:t>
+            </w:r>
+          </w:p>
+        </w:tc>
+        <w:tc>
+          <w:tcPr>
+            <w:tcW w:w="6633" w:type="dxa"/>
+          </w:tcPr>
+          <w:p>
+            <w:pPr>
+              <w:rPr>
+                <w:b/>
+                <w:i/>
+              </w:rPr>
+            </w:pPr>
+            <w:r>
+              <w:rPr>
+                <w:b/>
+                <w:i/>
+              </w:rPr>
+              <w:t>Shortcuts</w:t>
+            </w:r>
+          </w:p>
+        </w:tc>
+      </w:tr>
+      <w:tr>
+        <w:tc>
+          <w:tcPr>
+            <w:tcW w:w="2943" w:type="dxa"/>
+          </w:tcPr>
+          <w:p>
+            <w:pPr>
+              <w:rPr>
+                <w:b/>
+                <w:i/>
+              </w:rPr>
+            </w:pPr>
+            <w:r>
+              <w:rPr>
+                <w:b/>
+                <w:i/>
+              </w:rPr>
+              <w:t>Debug</w:t>
+            </w:r>
+          </w:p>
+        </w:tc>
+        <w:tc>
+          <w:tcPr>
+            <w:tcW w:w="6633" w:type="dxa"/>
+          </w:tcPr>
+          <w:p>
+            <w:pPr>
+              <w:rPr>
+                <w:b/>
+                <w:i/>
+              </w:rPr>
+            </w:pPr>
+            <w:r>
+              <w:t>F10</w:t>
+            </w:r>
+            <w:r>
+              <w:br/>
+              <w:t>Alt+F10</w:t>
+            </w:r>
+          </w:p>
+        </w:tc>
+      </w:tr>
+      <w:tr>
+        <w:tc>
+          <w:tcPr>
+            <w:tcW w:w="2943" w:type="dxa"/>
+          </w:tcPr>
+          <w:p>
+            <w:pPr>
+              <w:rPr>
+                <w:b/>
+                <w:i/>
+              </w:rPr>
+            </w:pPr>
+            <w:r>
+              <w:rPr>
+                <w:b/>
+                <w:i/>
+              </w:rPr>
+              <w:t>Release</w:t>
+            </w:r>
+          </w:p>
+        </w:tc>
+        <w:tc>
+          <w:tcPr>
+            <w:tcW w:w="6633" w:type="dxa"/>
+          </w:tcPr>
+          <w:p>
+            <w:pPr>
+              <w:rPr>
+                <w:b/>
+                <w:i/>
+              </w:rPr>
+            </w:pPr>
+            <w:bookmarkStart w:id="24" w:name="_GoBack"/>
+            <w:r>
+              <w:t>Print Screen</w:t>
+            </w:r>
+            <w:r>
+              <w:br/>
+              <w:t>Alt+Print Screen</w:t>
+            </w:r>
+            <w:bookmarkEnd w:id="24"/>
+          </w:p>
+        </w:tc>
+      </w:tr>
+    </w:tbl>
+    <w:p>
+      <w:pPr>
+        <w:rPr>
+          <w:b/>
+          <w:i/>
+        </w:rPr>
+      </w:pPr>
+    </w:p>
+    <w:p>
+      <w:pPr>
+        <w:rPr>
+          <w:b/>
+          <w:i/>
+        </w:rPr>
+      </w:pPr>
+      <w:r>
+        <w:rPr>
+          <w:b/>
+          <w:i/>
+        </w:rPr>
+        <w:t>3.2.3 Application start</w:t>
+      </w:r>
+    </w:p>
+    <w:p>
+      <w:pPr>
+        <w:rPr>
+          <w:b/>
+          <w:i/>
+        </w:rPr>
+      </w:pPr>
+      <w:r>
+        <w:rPr>
+          <w:b/>
+          <w:i/>
+        </w:rPr>
+        <w:t>3.2.3.1 Tray application should be launched one per user. If it is already launched it should silently kill other running application.</w:t>
+      </w:r>
+    </w:p>
+    <w:p>
+      <w:pPr>
+        <w:rPr>
+          <w:i/>
+        </w:rPr>
+      </w:pPr>
+    </w:p>
+    <w:p>
+      <w:pPr>
+        <w:rPr>
           <w:i/>
         </w:rPr>
       </w:pPr>
@@ -7408,11 +7687,11 @@
       <w:pPr>
         <w:pStyle w:val="2"/>
       </w:pPr>
-      <w:bookmarkStart w:id="24" w:name="_Toc363403538"/>
+      <w:bookmarkStart w:id="25" w:name="_Toc363403538"/>
       <w:r>
         <w:t>3.3 Performance Requirements</w:t>
       </w:r>
-      <w:bookmarkEnd w:id="24"/>
+      <w:bookmarkEnd w:id="25"/>
     </w:p>
     <w:p>
       <w:pPr>
@@ -7716,11 +7995,11 @@
       <w:pPr>
         <w:pStyle w:val="2"/>
       </w:pPr>
-      <w:bookmarkStart w:id="25" w:name="_Toc363403539"/>
+      <w:bookmarkStart w:id="26" w:name="_Toc363403539"/>
       <w:r>
         <w:t>3.4 Logical Database Requirements</w:t>
       </w:r>
-      <w:bookmarkEnd w:id="25"/>
+      <w:bookmarkEnd w:id="26"/>
     </w:p>
     <w:p/>
     <w:p>
@@ -7874,11 +8153,11 @@
       <w:pPr>
         <w:pStyle w:val="2"/>
       </w:pPr>
-      <w:bookmarkStart w:id="26" w:name="_Toc363403540"/>
+      <w:bookmarkStart w:id="27" w:name="_Toc363403540"/>
       <w:r>
         <w:t>3.5 Design Constraints</w:t>
       </w:r>
-      <w:bookmarkEnd w:id="26"/>
+      <w:bookmarkEnd w:id="27"/>
     </w:p>
     <w:p>
       <w:pPr>
@@ -7920,14 +8199,14 @@
           <w:sz w:val="24"/>
         </w:rPr>
       </w:pPr>
-      <w:bookmarkStart w:id="27" w:name="_Toc363403541"/>
+      <w:bookmarkStart w:id="28" w:name="_Toc363403541"/>
       <w:r>
         <w:rPr>
           <w:sz w:val="24"/>
         </w:rPr>
         <w:t>3.5.1  Standards Compliance</w:t>
       </w:r>
-      <w:bookmarkEnd w:id="27"/>
+      <w:bookmarkEnd w:id="28"/>
       <w:r>
         <w:rPr>
           <w:sz w:val="24"/>
@@ -8074,11 +8353,11 @@
       <w:pPr>
         <w:pStyle w:val="2"/>
       </w:pPr>
-      <w:bookmarkStart w:id="28" w:name="_Toc363403542"/>
+      <w:bookmarkStart w:id="29" w:name="_Toc363403542"/>
       <w:r>
         <w:t>3.6 Software System Attributes</w:t>
       </w:r>
-      <w:bookmarkEnd w:id="28"/>
+      <w:bookmarkEnd w:id="29"/>
     </w:p>
     <w:p/>
     <w:p>
@@ -8141,14 +8420,14 @@
           <w:sz w:val="24"/>
         </w:rPr>
       </w:pPr>
-      <w:bookmarkStart w:id="29" w:name="_Toc363403543"/>
+      <w:bookmarkStart w:id="30" w:name="_Toc363403543"/>
       <w:r>
         <w:rPr>
           <w:sz w:val="24"/>
         </w:rPr>
         <w:t>3.6.1 Reliability</w:t>
       </w:r>
-      <w:bookmarkEnd w:id="29"/>
+      <w:bookmarkEnd w:id="30"/>
     </w:p>
     <w:p/>
     <w:p>
@@ -8176,14 +8455,14 @@
           <w:sz w:val="24"/>
         </w:rPr>
       </w:pPr>
-      <w:bookmarkStart w:id="30" w:name="_Toc363403544"/>
+      <w:bookmarkStart w:id="31" w:name="_Toc363403544"/>
       <w:r>
         <w:rPr>
           <w:sz w:val="24"/>
         </w:rPr>
         <w:t>3.6.2 Availability</w:t>
       </w:r>
-      <w:bookmarkEnd w:id="30"/>
+      <w:bookmarkEnd w:id="31"/>
     </w:p>
     <w:p/>
     <w:p>
@@ -8211,14 +8490,14 @@
           <w:sz w:val="24"/>
         </w:rPr>
       </w:pPr>
-      <w:bookmarkStart w:id="31" w:name="_Toc363403545"/>
+      <w:bookmarkStart w:id="32" w:name="_Toc363403545"/>
       <w:r>
         <w:rPr>
           <w:sz w:val="24"/>
         </w:rPr>
         <w:t>3.6.3 Security</w:t>
       </w:r>
-      <w:bookmarkEnd w:id="31"/>
+      <w:bookmarkEnd w:id="32"/>
     </w:p>
     <w:p/>
     <w:p>
@@ -8331,14 +8610,14 @@
           <w:sz w:val="24"/>
         </w:rPr>
       </w:pPr>
-      <w:bookmarkStart w:id="32" w:name="_Toc363403546"/>
+      <w:bookmarkStart w:id="33" w:name="_Toc363403546"/>
       <w:r>
         <w:rPr>
           <w:sz w:val="24"/>
         </w:rPr>
         <w:t>3.6.4 Maintainability</w:t>
       </w:r>
-      <w:bookmarkEnd w:id="32"/>
+      <w:bookmarkEnd w:id="33"/>
     </w:p>
     <w:p/>
     <w:p>
@@ -8362,14 +8641,14 @@
           <w:sz w:val="24"/>
         </w:rPr>
       </w:pPr>
-      <w:bookmarkStart w:id="33" w:name="_Toc363403547"/>
+      <w:bookmarkStart w:id="34" w:name="_Toc363403547"/>
       <w:r>
         <w:rPr>
           <w:sz w:val="24"/>
         </w:rPr>
         <w:t>3.6.5 Portability</w:t>
       </w:r>
-      <w:bookmarkEnd w:id="33"/>
+      <w:bookmarkEnd w:id="34"/>
     </w:p>
     <w:p>
       <w:pPr>
@@ -13078,11 +13357,11 @@
       <w:pPr>
         <w:pStyle w:val="2"/>
       </w:pPr>
-      <w:bookmarkStart w:id="34" w:name="_Toc363403548"/>
+      <w:bookmarkStart w:id="35" w:name="_Toc363403548"/>
       <w:r>
         <w:t>3.7 Organizing the Specific Requirements</w:t>
       </w:r>
-      <w:bookmarkEnd w:id="34"/>
+      <w:bookmarkEnd w:id="35"/>
     </w:p>
     <w:p>
       <w:pPr>
@@ -13124,14 +13403,14 @@
           <w:sz w:val="24"/>
         </w:rPr>
       </w:pPr>
-      <w:bookmarkStart w:id="35" w:name="_Toc363403549"/>
+      <w:bookmarkStart w:id="36" w:name="_Toc363403549"/>
       <w:r>
         <w:rPr>
           <w:sz w:val="24"/>
         </w:rPr>
         <w:t>3.7.1 System Mode</w:t>
       </w:r>
-      <w:bookmarkEnd w:id="35"/>
+      <w:bookmarkEnd w:id="36"/>
     </w:p>
     <w:p/>
     <w:p>
@@ -13155,19 +13434,16 @@
           <w:sz w:val="24"/>
         </w:rPr>
       </w:pPr>
-      <w:bookmarkStart w:id="36" w:name="_Toc363403550"/>
+      <w:bookmarkStart w:id="37" w:name="_Toc363403550"/>
       <w:r>
         <w:rPr>
           <w:sz w:val="24"/>
         </w:rPr>
         <w:t>3.7.2 User Class</w:t>
       </w:r>
-      <w:bookmarkEnd w:id="36"/>
-    </w:p>
-    <w:p>
-      <w:bookmarkStart w:id="37" w:name="_GoBack"/>
       <w:bookmarkEnd w:id="37"/>
     </w:p>
+    <w:p/>
     <w:p>
       <w:pPr>
         <w:rPr>
@@ -19875,7 +20151,7 @@
         <w:noProof/>
         <w:sz w:val="18"/>
       </w:rPr>
-      <w:t>12/09/15</w:t>
+      <w:t>12/17/15</w:t>
     </w:r>
     <w:r>
       <w:rPr>
@@ -21886,6 +22162,22 @@
       <w:u w:val="single"/>
     </w:rPr>
   </w:style>
+  <w:style w:type="table" w:styleId="ab">
+    <w:name w:val="Table Grid"/>
+    <w:basedOn w:val="a1"/>
+    <w:uiPriority w:val="59"/>
+    <w:rsid w:val="00E21281"/>
+    <w:tblPr>
+      <w:tblBorders>
+        <w:top w:val="single" w:sz="4" w:space="0" w:color="auto"/>
+        <w:left w:val="single" w:sz="4" w:space="0" w:color="auto"/>
+        <w:bottom w:val="single" w:sz="4" w:space="0" w:color="auto"/>
+        <w:right w:val="single" w:sz="4" w:space="0" w:color="auto"/>
+        <w:insideH w:val="single" w:sz="4" w:space="0" w:color="auto"/>
+        <w:insideV w:val="single" w:sz="4" w:space="0" w:color="auto"/>
+      </w:tblBorders>
+    </w:tblPr>
+  </w:style>
 </w:styles>
 </file>
 
@@ -22473,6 +22765,22 @@
       <w:u w:val="single"/>
     </w:rPr>
   </w:style>
+  <w:style w:type="table" w:styleId="ab">
+    <w:name w:val="Table Grid"/>
+    <w:basedOn w:val="a1"/>
+    <w:uiPriority w:val="59"/>
+    <w:rsid w:val="00E21281"/>
+    <w:tblPr>
+      <w:tblBorders>
+        <w:top w:val="single" w:sz="4" w:space="0" w:color="auto"/>
+        <w:left w:val="single" w:sz="4" w:space="0" w:color="auto"/>
+        <w:bottom w:val="single" w:sz="4" w:space="0" w:color="auto"/>
+        <w:right w:val="single" w:sz="4" w:space="0" w:color="auto"/>
+        <w:insideH w:val="single" w:sz="4" w:space="0" w:color="auto"/>
+        <w:insideV w:val="single" w:sz="4" w:space="0" w:color="auto"/>
+      </w:tblBorders>
+    </w:tblPr>
+  </w:style>
 </w:styles>
 </file>
 

</xml_diff>

<commit_message>
* SF-5 (Implement taking screenshots of screen): add global keyboard hook
</commit_message>
<xml_diff>
--- a/documents/SRS-SnagFree.docx
+++ b/documents/SRS-SnagFree.docx
@@ -4483,7 +4483,7 @@
         <w:rPr>
           <w:i/>
         </w:rPr>
-        <w:t>Shortcuts:in case SnagIt is installed shortcuts should be Ctrl+Print Screen and Shift+Print Screen accordingly. Otherwise shortcuts should be Print Screen and Alt + Print Screen.</w:t>
+        <w:t>Shortcut should be Print Screen.</w:t>
       </w:r>
     </w:p>
     <w:p>
@@ -7248,7 +7248,7 @@
                 <w:b/>
                 <w:i/>
               </w:rPr>
-              <w:t>Compilation Mode</w:t>
+              <w:t>Action</w:t>
             </w:r>
           </w:p>
         </w:tc>
@@ -7290,7 +7290,7 @@
                 <w:b/>
                 <w:i/>
               </w:rPr>
-              <w:t>Debug</w:t>
+              <w:t>Capture Screen</w:t>
             </w:r>
           </w:p>
         </w:tc>
@@ -7306,59 +7306,11 @@
               </w:rPr>
             </w:pPr>
             <w:r>
-              <w:t>F10</w:t>
-            </w:r>
-            <w:r>
-              <w:br/>
-              <w:t>Alt+F10</w:t>
+              <w:t>Print Screen</w:t>
             </w:r>
           </w:p>
         </w:tc>
       </w:tr>
-      <w:tr>
-        <w:tc>
-          <w:tcPr>
-            <w:tcW w:w="2943" w:type="dxa"/>
-          </w:tcPr>
-          <w:p>
-            <w:pPr>
-              <w:rPr>
-                <w:b/>
-                <w:i/>
-              </w:rPr>
-            </w:pPr>
-            <w:r>
-              <w:rPr>
-                <w:b/>
-                <w:i/>
-              </w:rPr>
-              <w:t>Release</w:t>
-            </w:r>
-          </w:p>
-        </w:tc>
-        <w:tc>
-          <w:tcPr>
-            <w:tcW w:w="6633" w:type="dxa"/>
-          </w:tcPr>
-          <w:p>
-            <w:pPr>
-              <w:rPr>
-                <w:b/>
-                <w:i/>
-              </w:rPr>
-            </w:pPr>
-            <w:bookmarkStart w:id="24" w:name="_GoBack"/>
-            <w:r>
-              <w:t>Print Screen</w:t>
-            </w:r>
-            <w:r>
-              <w:br/>
-              <w:t>Alt+Print Screen</w:t>
-            </w:r>
-            <w:bookmarkEnd w:id="24"/>
-          </w:p>
-        </w:tc>
-      </w:tr>
     </w:tbl>
     <w:p>
       <w:pPr>
@@ -7431,6 +7383,8 @@
         </w:rPr>
         <w:t>These include:</w:t>
       </w:r>
+      <w:bookmarkStart w:id="24" w:name="_GoBack"/>
+      <w:bookmarkEnd w:id="24"/>
     </w:p>
     <w:p>
       <w:pPr>
@@ -20151,7 +20105,7 @@
         <w:noProof/>
         <w:sz w:val="18"/>
       </w:rPr>
-      <w:t>12/17/15</w:t>
+      <w:t>12/20/15</w:t>
     </w:r>
     <w:r>
       <w:rPr>

</xml_diff>